<commit_message>
Project Plan - Removed some stuff.
</commit_message>
<xml_diff>
--- a/Project Plan - NEW.docx
+++ b/Project Plan - NEW.docx
@@ -1,6 +1,6 @@
 
 <file path=word/document.xml><?xml version="1.0" encoding="utf-8"?>
-<w:document xmlns:wpc="http://schemas.microsoft.com/office/word/2010/wordprocessingCanvas" xmlns:cx="http://schemas.microsoft.com/office/drawing/2014/chartex" xmlns:cx1="http://schemas.microsoft.com/office/drawing/2015/9/8/chartex" xmlns:cx2="http://schemas.microsoft.com/office/drawing/2015/10/21/chartex" xmlns:cx3="http://schemas.microsoft.com/office/drawing/2016/5/9/chartex" xmlns:cx4="http://schemas.microsoft.com/office/drawing/2016/5/10/chartex" xmlns:cx5="http://schemas.microsoft.com/office/drawing/2016/5/11/chartex" xmlns:mc="http://schemas.openxmlformats.org/markup-compatibility/2006" xmlns:o="urn:schemas-microsoft-com:office:office" xmlns:r="http://schemas.openxmlformats.org/officeDocument/2006/relationships" xmlns:m="http://schemas.openxmlformats.org/officeDocument/2006/math" xmlns:v="urn:schemas-microsoft-com:vml" xmlns:wp14="http://schemas.microsoft.com/office/word/2010/wordprocessingDrawing" xmlns:wp="http://schemas.openxmlformats.org/drawingml/2006/wordprocessingDrawing" xmlns:w10="urn:schemas-microsoft-com:office:word" xmlns:w="http://schemas.openxmlformats.org/wordprocessingml/2006/main" xmlns:w14="http://schemas.microsoft.com/office/word/2010/wordml" xmlns:w15="http://schemas.microsoft.com/office/word/2012/wordml" xmlns:w16se="http://schemas.microsoft.com/office/word/2015/wordml/symex" xmlns:wpg="http://schemas.microsoft.com/office/word/2010/wordprocessingGroup" xmlns:wpi="http://schemas.microsoft.com/office/word/2010/wordprocessingInk" xmlns:wne="http://schemas.microsoft.com/office/word/2006/wordml" xmlns:wps="http://schemas.microsoft.com/office/word/2010/wordprocessingShape" mc:Ignorable="w14 w15 w16se wp14">
+<w:document xmlns:wpc="http://schemas.microsoft.com/office/word/2010/wordprocessingCanvas" xmlns:cx="http://schemas.microsoft.com/office/drawing/2014/chartex" xmlns:cx1="http://schemas.microsoft.com/office/drawing/2015/9/8/chartex" xmlns:cx2="http://schemas.microsoft.com/office/drawing/2015/10/21/chartex" xmlns:cx3="http://schemas.microsoft.com/office/drawing/2016/5/9/chartex" xmlns:cx4="http://schemas.microsoft.com/office/drawing/2016/5/10/chartex" xmlns:cx5="http://schemas.microsoft.com/office/drawing/2016/5/11/chartex" xmlns:cx6="http://schemas.microsoft.com/office/drawing/2016/5/12/chartex" xmlns:cx7="http://schemas.microsoft.com/office/drawing/2016/5/13/chartex" xmlns:cx8="http://schemas.microsoft.com/office/drawing/2016/5/14/chartex" xmlns:mc="http://schemas.openxmlformats.org/markup-compatibility/2006" xmlns:o="urn:schemas-microsoft-com:office:office" xmlns:r="http://schemas.openxmlformats.org/officeDocument/2006/relationships" xmlns:m="http://schemas.openxmlformats.org/officeDocument/2006/math" xmlns:v="urn:schemas-microsoft-com:vml" xmlns:wp14="http://schemas.microsoft.com/office/word/2010/wordprocessingDrawing" xmlns:wp="http://schemas.openxmlformats.org/drawingml/2006/wordprocessingDrawing" xmlns:w10="urn:schemas-microsoft-com:office:word" xmlns:w="http://schemas.openxmlformats.org/wordprocessingml/2006/main" xmlns:w14="http://schemas.microsoft.com/office/word/2010/wordml" xmlns:w15="http://schemas.microsoft.com/office/word/2012/wordml" xmlns:w16se="http://schemas.microsoft.com/office/word/2015/wordml/symex" xmlns:wpg="http://schemas.microsoft.com/office/word/2010/wordprocessingGroup" xmlns:wpi="http://schemas.microsoft.com/office/word/2010/wordprocessingInk" xmlns:wne="http://schemas.microsoft.com/office/word/2006/wordml" xmlns:wps="http://schemas.microsoft.com/office/word/2010/wordprocessingShape" mc:Ignorable="w14 w15 w16se wp14">
   <w:body>
     <w:p>
       <w:pPr>
@@ -1209,52 +1209,14 @@
           <w:szCs w:val="24"/>
           <w:lang w:val="en-US"/>
         </w:rPr>
-        <w:t>use in games. When measuring the</w:t>
-      </w:r>
-      <w:r>
-        <w:rPr>
-          <w:szCs w:val="24"/>
-          <w:lang w:val="en-US"/>
-        </w:rPr>
-        <w:t xml:space="preserve"> </w:t>
-      </w:r>
-      <w:r>
-        <w:rPr>
-          <w:color w:val="FF0000"/>
-          <w:szCs w:val="24"/>
-          <w:lang w:val="en-US"/>
-        </w:rPr>
-        <w:t>VIABILITY AND</w:t>
-      </w:r>
-      <w:r>
-        <w:rPr>
-          <w:szCs w:val="24"/>
-          <w:lang w:val="en-US"/>
-        </w:rPr>
-        <w:t>?</w:t>
-      </w:r>
-      <w:bookmarkStart w:id="0" w:name="_GoBack"/>
-      <w:bookmarkEnd w:id="0"/>
-      <w:r>
-        <w:rPr>
-          <w:szCs w:val="24"/>
-          <w:lang w:val="en-US"/>
-        </w:rPr>
-        <w:t xml:space="preserve"> performance</w:t>
-      </w:r>
-      <w:r>
-        <w:rPr>
-          <w:szCs w:val="24"/>
-          <w:lang w:val="en-US"/>
-        </w:rPr>
-        <w:t xml:space="preserve"> </w:t>
-      </w:r>
-      <w:r>
-        <w:rPr>
-          <w:szCs w:val="24"/>
-          <w:lang w:val="en-US"/>
-        </w:rPr>
-        <w:t>of procedurally generating content, impact on the following resources will be measured:</w:t>
+        <w:t>use in games</w:t>
+      </w:r>
+      <w:r>
+        <w:rPr>
+          <w:szCs w:val="24"/>
+          <w:lang w:val="en-US"/>
+        </w:rPr>
+        <w:t>.</w:t>
       </w:r>
     </w:p>
     <w:p>
@@ -1312,463 +1274,354 @@
     </w:p>
     <w:p>
       <w:pPr>
-        <w:pStyle w:val="Liststycke"/>
-        <w:numPr>
-          <w:ilvl w:val="0"/>
-          <w:numId w:val="4"/>
-        </w:numPr>
-        <w:rPr>
-          <w:szCs w:val="24"/>
-          <w:lang w:val="en-US"/>
-        </w:rPr>
-      </w:pPr>
-      <w:r>
-        <w:rPr>
-          <w:szCs w:val="24"/>
-          <w:lang w:val="en-US"/>
-        </w:rPr>
-        <w:t>Primary and secondary memory (RAM, disk space).</w:t>
+        <w:pStyle w:val="Rubrik2"/>
+        <w:rPr>
+          <w:lang w:val="en-US"/>
+        </w:rPr>
+      </w:pPr>
+      <w:r>
+        <w:rPr>
+          <w:lang w:val="en-US"/>
+        </w:rPr>
+        <w:t>1.1 Techniques</w:t>
       </w:r>
     </w:p>
     <w:p>
       <w:pPr>
-        <w:pStyle w:val="Liststycke"/>
-        <w:numPr>
-          <w:ilvl w:val="0"/>
-          <w:numId w:val="4"/>
-        </w:numPr>
-        <w:rPr>
-          <w:szCs w:val="24"/>
-          <w:lang w:val="en-US"/>
-        </w:rPr>
-      </w:pPr>
-      <w:r>
-        <w:rPr>
-          <w:szCs w:val="24"/>
-          <w:lang w:val="en-US"/>
-        </w:rPr>
-        <w:t>Video memory (VRAM).</w:t>
+        <w:rPr>
+          <w:szCs w:val="24"/>
+          <w:lang w:val="en-US"/>
+        </w:rPr>
+      </w:pPr>
+      <w:r>
+        <w:rPr>
+          <w:szCs w:val="24"/>
+          <w:lang w:val="en-US"/>
+        </w:rPr>
+        <w:t xml:space="preserve">There are many techniques to achieve PCG such as ray marching, </w:t>
+      </w:r>
+      <w:proofErr w:type="spellStart"/>
+      <w:r>
+        <w:rPr>
+          <w:szCs w:val="24"/>
+          <w:lang w:val="en-US"/>
+        </w:rPr>
+        <w:t>squarified</w:t>
+      </w:r>
+      <w:proofErr w:type="spellEnd"/>
+      <w:r>
+        <w:rPr>
+          <w:szCs w:val="24"/>
+          <w:lang w:val="en-US"/>
+        </w:rPr>
+        <w:t xml:space="preserve"> </w:t>
+      </w:r>
+      <w:proofErr w:type="spellStart"/>
+      <w:r>
+        <w:rPr>
+          <w:szCs w:val="24"/>
+          <w:lang w:val="en-US"/>
+        </w:rPr>
+        <w:t>treemaps</w:t>
+      </w:r>
+      <w:proofErr w:type="spellEnd"/>
+      <w:r>
+        <w:rPr>
+          <w:szCs w:val="24"/>
+          <w:lang w:val="en-US"/>
+        </w:rPr>
+        <w:t>[</w:t>
+      </w:r>
+      <w:r>
+        <w:rPr>
+          <w:szCs w:val="24"/>
+          <w:lang w:val="en-US"/>
+        </w:rPr>
+        <w:t>5</w:t>
+      </w:r>
+      <w:r>
+        <w:rPr>
+          <w:szCs w:val="24"/>
+          <w:lang w:val="en-US"/>
+        </w:rPr>
+        <w:t>]</w:t>
+      </w:r>
+      <w:r>
+        <w:rPr>
+          <w:szCs w:val="24"/>
+          <w:lang w:val="en-US"/>
+        </w:rPr>
+        <w:t xml:space="preserve">, </w:t>
+      </w:r>
+      <w:proofErr w:type="spellStart"/>
+      <w:r>
+        <w:rPr>
+          <w:szCs w:val="24"/>
+          <w:lang w:val="en-US"/>
+        </w:rPr>
+        <w:t>P</w:t>
+      </w:r>
+      <w:r>
+        <w:rPr>
+          <w:szCs w:val="24"/>
+          <w:lang w:val="en-US"/>
+        </w:rPr>
+        <w:t>erlin</w:t>
+      </w:r>
+      <w:proofErr w:type="spellEnd"/>
+      <w:r>
+        <w:rPr>
+          <w:szCs w:val="24"/>
+          <w:lang w:val="en-US"/>
+        </w:rPr>
+        <w:t xml:space="preserve"> noise</w:t>
+      </w:r>
+      <w:r>
+        <w:rPr>
+          <w:szCs w:val="24"/>
+          <w:lang w:val="en-US"/>
+        </w:rPr>
+        <w:t xml:space="preserve"> [12]</w:t>
+      </w:r>
+      <w:r>
+        <w:rPr>
+          <w:szCs w:val="24"/>
+          <w:lang w:val="en-US"/>
+        </w:rPr>
+        <w:t>, fractal</w:t>
+      </w:r>
+      <w:r>
+        <w:rPr>
+          <w:szCs w:val="24"/>
+          <w:lang w:val="en-US"/>
+        </w:rPr>
+        <w:t>s</w:t>
+      </w:r>
+      <w:r>
+        <w:rPr>
+          <w:szCs w:val="24"/>
+          <w:lang w:val="en-US"/>
+        </w:rPr>
+        <w:t>, L-systems [9][10], Shape grammar</w:t>
+      </w:r>
+      <w:r>
+        <w:rPr>
+          <w:szCs w:val="24"/>
+          <w:lang w:val="en-US"/>
+        </w:rPr>
+        <w:t>[2</w:t>
+      </w:r>
+      <w:r>
+        <w:rPr>
+          <w:szCs w:val="24"/>
+          <w:lang w:val="en-US"/>
+        </w:rPr>
+        <w:t>0] and rule based subdivision[10] among others</w:t>
+      </w:r>
+      <w:r>
+        <w:rPr>
+          <w:szCs w:val="24"/>
+          <w:lang w:val="en-US"/>
+        </w:rPr>
+        <w:t xml:space="preserve">. </w:t>
       </w:r>
     </w:p>
     <w:p>
       <w:pPr>
-        <w:pStyle w:val="Liststycke"/>
-        <w:numPr>
-          <w:ilvl w:val="0"/>
-          <w:numId w:val="4"/>
-        </w:numPr>
-        <w:rPr>
-          <w:szCs w:val="24"/>
-          <w:lang w:val="en-US"/>
-        </w:rPr>
-      </w:pPr>
-      <w:r>
-        <w:rPr>
-          <w:szCs w:val="24"/>
-          <w:lang w:val="en-US"/>
-        </w:rPr>
-        <w:t>Loading times.</w:t>
+        <w:pStyle w:val="Rubrik2"/>
+        <w:rPr>
+          <w:lang w:val="en-US"/>
+        </w:rPr>
+      </w:pPr>
+      <w:r>
+        <w:rPr>
+          <w:lang w:val="en-US"/>
+        </w:rPr>
+        <w:t>1.2 Hierarchical PCG</w:t>
       </w:r>
     </w:p>
     <w:p>
       <w:pPr>
-        <w:pStyle w:val="Liststycke"/>
-        <w:numPr>
-          <w:ilvl w:val="0"/>
-          <w:numId w:val="4"/>
-        </w:numPr>
-        <w:rPr>
-          <w:szCs w:val="24"/>
-          <w:lang w:val="en-US"/>
-        </w:rPr>
-      </w:pPr>
-      <w:r>
-        <w:rPr>
-          <w:szCs w:val="24"/>
-          <w:lang w:val="en-US"/>
-        </w:rPr>
-        <w:t>Repetition in patterns.</w:t>
-      </w:r>
-    </w:p>
-    <w:p>
-      <w:pPr>
-        <w:pStyle w:val="Rubrik2"/>
-        <w:rPr>
-          <w:lang w:val="en-US"/>
-        </w:rPr>
-      </w:pPr>
-      <w:r>
-        <w:rPr>
-          <w:lang w:val="en-US"/>
-        </w:rPr>
-        <w:t>1.1 Techniques</w:t>
-      </w:r>
-    </w:p>
-    <w:p>
-      <w:pPr>
-        <w:rPr>
-          <w:szCs w:val="24"/>
-          <w:lang w:val="en-US"/>
-        </w:rPr>
-      </w:pPr>
-      <w:r>
-        <w:rPr>
-          <w:szCs w:val="24"/>
-          <w:lang w:val="en-US"/>
-        </w:rPr>
-        <w:t xml:space="preserve">There are many techniques to achieve PCG such as ray marching, </w:t>
+        <w:rPr>
+          <w:color w:val="FF0000"/>
+          <w:lang w:val="en-US"/>
+        </w:rPr>
+      </w:pPr>
+      <w:r>
+        <w:rPr>
+          <w:lang w:val="en-US"/>
+        </w:rPr>
+        <w:t xml:space="preserve">First we generate the districts with a </w:t>
       </w:r>
       <w:proofErr w:type="spellStart"/>
       <w:r>
         <w:rPr>
-          <w:szCs w:val="24"/>
-          <w:lang w:val="en-US"/>
-        </w:rPr>
-        <w:t>squarified</w:t>
+          <w:lang w:val="en-US"/>
+        </w:rPr>
+        <w:t>Perlin</w:t>
       </w:r>
       <w:proofErr w:type="spellEnd"/>
       <w:r>
         <w:rPr>
-          <w:szCs w:val="24"/>
+          <w:lang w:val="en-US"/>
+        </w:rPr>
+        <w:t xml:space="preserve"> noise</w:t>
+      </w:r>
+      <w:r>
+        <w:rPr>
+          <w:lang w:val="en-US"/>
+        </w:rPr>
+        <w:t xml:space="preserve">. </w:t>
+      </w:r>
+      <w:r>
+        <w:rPr>
+          <w:lang w:val="en-US"/>
+        </w:rPr>
+        <w:t>Later</w:t>
+      </w:r>
+      <w:r>
+        <w:rPr>
+          <w:lang w:val="en-US"/>
+        </w:rPr>
+        <w:t xml:space="preserve"> the roads and blocks are generated with a </w:t>
+      </w:r>
+      <w:proofErr w:type="spellStart"/>
+      <w:r>
+        <w:rPr>
+          <w:lang w:val="en-US"/>
+        </w:rPr>
+        <w:t>Perlin</w:t>
+      </w:r>
+      <w:proofErr w:type="spellEnd"/>
+      <w:r>
+        <w:rPr>
+          <w:lang w:val="en-US"/>
+        </w:rPr>
+        <w:t xml:space="preserve"> noise</w:t>
+      </w:r>
+      <w:r>
+        <w:rPr>
+          <w:lang w:val="en-US"/>
+        </w:rPr>
+        <w:t xml:space="preserve">, but taking the districts </w:t>
+      </w:r>
+      <w:r>
+        <w:rPr>
+          <w:lang w:val="en-US"/>
+        </w:rPr>
+        <w:t xml:space="preserve">and its parameters </w:t>
+      </w:r>
+      <w:r>
+        <w:rPr>
+          <w:lang w:val="en-US"/>
+        </w:rPr>
+        <w:t xml:space="preserve">into consideration. </w:t>
+      </w:r>
+      <w:r>
+        <w:rPr>
+          <w:lang w:val="en-US"/>
+        </w:rPr>
+        <w:t>Like</w:t>
+      </w:r>
+      <w:r>
+        <w:rPr>
+          <w:lang w:val="en-US"/>
+        </w:rPr>
+        <w:t xml:space="preserve"> this the houses are generated </w:t>
+      </w:r>
+      <w:r>
+        <w:rPr>
+          <w:lang w:val="en-US"/>
+        </w:rPr>
+        <w:t>and</w:t>
+      </w:r>
+      <w:r>
+        <w:rPr>
+          <w:lang w:val="en-US"/>
+        </w:rPr>
+        <w:t xml:space="preserve"> using information</w:t>
+      </w:r>
+      <w:r>
+        <w:rPr>
+          <w:lang w:val="en-US"/>
+        </w:rPr>
+        <w:t xml:space="preserve"> from the roads, blocks and districts for its generation. This is what w</w:t>
+      </w:r>
+      <w:r>
+        <w:rPr>
+          <w:lang w:val="en-US"/>
+        </w:rPr>
+        <w:t>e refer to as Hierarchical PCG.</w:t>
+      </w:r>
+      <w:r>
+        <w:rPr>
           <w:lang w:val="en-US"/>
         </w:rPr>
         <w:t xml:space="preserve"> </w:t>
       </w:r>
       <w:proofErr w:type="spellStart"/>
-      <w:proofErr w:type="gramStart"/>
-      <w:r>
-        <w:rPr>
-          <w:szCs w:val="24"/>
-          <w:lang w:val="en-US"/>
-        </w:rPr>
-        <w:t>treemaps</w:t>
+      <w:r>
+        <w:rPr>
+          <w:color w:val="FF0000"/>
+          <w:lang w:val="en-US"/>
+        </w:rPr>
+        <w:t>Säg</w:t>
       </w:r>
       <w:proofErr w:type="spellEnd"/>
       <w:r>
         <w:rPr>
-          <w:szCs w:val="24"/>
-          <w:lang w:val="en-US"/>
-        </w:rPr>
-        <w:t>[</w:t>
-      </w:r>
-      <w:proofErr w:type="gramEnd"/>
-      <w:r>
-        <w:rPr>
-          <w:szCs w:val="24"/>
-          <w:lang w:val="en-US"/>
-        </w:rPr>
-        <w:t>5</w:t>
-      </w:r>
-      <w:r>
-        <w:rPr>
-          <w:szCs w:val="24"/>
-          <w:lang w:val="en-US"/>
-        </w:rPr>
-        <w:t>]</w:t>
-      </w:r>
-      <w:r>
-        <w:rPr>
-          <w:szCs w:val="24"/>
-          <w:lang w:val="en-US"/>
-        </w:rPr>
-        <w:t xml:space="preserve">, </w:t>
+          <w:color w:val="FF0000"/>
+          <w:lang w:val="en-US"/>
+        </w:rPr>
+        <w:t xml:space="preserve"> </w:t>
       </w:r>
       <w:proofErr w:type="spellStart"/>
       <w:r>
         <w:rPr>
-          <w:szCs w:val="24"/>
-          <w:lang w:val="en-US"/>
-        </w:rPr>
-        <w:t>P</w:t>
-      </w:r>
-      <w:r>
-        <w:rPr>
-          <w:szCs w:val="24"/>
-          <w:lang w:val="en-US"/>
-        </w:rPr>
-        <w:t>erlin</w:t>
+          <w:color w:val="FF0000"/>
+          <w:lang w:val="en-US"/>
+        </w:rPr>
+        <w:t>att</w:t>
       </w:r>
       <w:proofErr w:type="spellEnd"/>
       <w:r>
         <w:rPr>
-          <w:szCs w:val="24"/>
-          <w:lang w:val="en-US"/>
-        </w:rPr>
-        <w:t xml:space="preserve"> noise</w:t>
-      </w:r>
-      <w:r>
-        <w:rPr>
-          <w:szCs w:val="24"/>
-          <w:lang w:val="en-US"/>
-        </w:rPr>
-        <w:t xml:space="preserve"> [12]</w:t>
-      </w:r>
-      <w:r>
-        <w:rPr>
-          <w:szCs w:val="24"/>
-          <w:lang w:val="en-US"/>
-        </w:rPr>
-        <w:t>, fractal</w:t>
-      </w:r>
-      <w:r>
-        <w:rPr>
-          <w:szCs w:val="24"/>
-          <w:lang w:val="en-US"/>
-        </w:rPr>
-        <w:t>s</w:t>
-      </w:r>
-      <w:r>
-        <w:rPr>
-          <w:szCs w:val="24"/>
-          <w:lang w:val="en-US"/>
-        </w:rPr>
-        <w:t>, L-systems [9][10], Shape grammar</w:t>
-      </w:r>
-      <w:r>
-        <w:rPr>
-          <w:szCs w:val="24"/>
-          <w:lang w:val="en-US"/>
-        </w:rPr>
-        <w:t>[2</w:t>
-      </w:r>
-      <w:r>
-        <w:rPr>
-          <w:szCs w:val="24"/>
-          <w:lang w:val="en-US"/>
-        </w:rPr>
-        <w:t>0] and rule based subdivision[10] among others</w:t>
-      </w:r>
-      <w:r>
-        <w:rPr>
-          <w:szCs w:val="24"/>
-          <w:lang w:val="en-US"/>
-        </w:rPr>
-        <w:t xml:space="preserve">. </w:t>
-      </w:r>
-    </w:p>
-    <w:p>
-      <w:pPr>
-        <w:pStyle w:val="Rubrik2"/>
-        <w:rPr>
-          <w:lang w:val="en-US"/>
-        </w:rPr>
-      </w:pPr>
-      <w:r>
-        <w:rPr>
-          <w:lang w:val="en-US"/>
-        </w:rPr>
-        <w:lastRenderedPageBreak/>
-        <w:t>1.2 Hierarchical PCG</w:t>
-      </w:r>
-    </w:p>
-    <w:p>
-      <w:pPr>
-        <w:rPr>
-          <w:lang w:val="en-US"/>
-        </w:rPr>
-      </w:pPr>
-      <w:r>
-        <w:rPr>
-          <w:lang w:val="en-US"/>
-        </w:rPr>
-        <w:t xml:space="preserve">First we generate the districts with a </w:t>
+          <w:color w:val="FF0000"/>
+          <w:lang w:val="en-US"/>
+        </w:rPr>
+        <w:t xml:space="preserve"> </w:t>
       </w:r>
       <w:proofErr w:type="spellStart"/>
       <w:r>
         <w:rPr>
-          <w:lang w:val="en-US"/>
-        </w:rPr>
-        <w:t>Perlin</w:t>
+          <w:color w:val="FF0000"/>
+          <w:lang w:val="en-US"/>
+        </w:rPr>
+        <w:t>det</w:t>
       </w:r>
       <w:proofErr w:type="spellEnd"/>
       <w:r>
         <w:rPr>
-          <w:lang w:val="en-US"/>
-        </w:rPr>
-        <w:t xml:space="preserve"> noise</w:t>
-      </w:r>
-      <w:r>
-        <w:rPr>
-          <w:lang w:val="en-US"/>
-        </w:rPr>
-        <w:t xml:space="preserve">. </w:t>
-      </w:r>
-      <w:r>
-        <w:rPr>
-          <w:lang w:val="en-US"/>
-        </w:rPr>
-        <w:t>Later</w:t>
-      </w:r>
-      <w:r>
-        <w:rPr>
-          <w:lang w:val="en-US"/>
-        </w:rPr>
-        <w:t xml:space="preserve"> the roads and blocks are generated with a </w:t>
+          <w:color w:val="FF0000"/>
+          <w:lang w:val="en-US"/>
+        </w:rPr>
+        <w:t xml:space="preserve"> </w:t>
       </w:r>
       <w:proofErr w:type="spellStart"/>
       <w:r>
         <w:rPr>
-          <w:lang w:val="en-US"/>
-        </w:rPr>
-        <w:t>Perlin</w:t>
+          <w:color w:val="FF0000"/>
+          <w:lang w:val="en-US"/>
+        </w:rPr>
+        <w:t>är</w:t>
       </w:r>
       <w:proofErr w:type="spellEnd"/>
       <w:r>
         <w:rPr>
-          <w:lang w:val="en-US"/>
-        </w:rPr>
-        <w:t xml:space="preserve"> noise</w:t>
-      </w:r>
-      <w:r>
-        <w:rPr>
-          <w:lang w:val="en-US"/>
-        </w:rPr>
-        <w:t xml:space="preserve">, but taking the districts </w:t>
-      </w:r>
-      <w:r>
-        <w:rPr>
-          <w:lang w:val="en-US"/>
-        </w:rPr>
-        <w:t xml:space="preserve">and its parameters </w:t>
-      </w:r>
-      <w:r>
-        <w:rPr>
-          <w:lang w:val="en-US"/>
-        </w:rPr>
-        <w:t xml:space="preserve">into consideration. </w:t>
-      </w:r>
-      <w:r>
-        <w:rPr>
-          <w:lang w:val="en-US"/>
-        </w:rPr>
-        <w:t>Like</w:t>
-      </w:r>
-      <w:r>
-        <w:rPr>
-          <w:lang w:val="en-US"/>
-        </w:rPr>
-        <w:t xml:space="preserve"> this the houses are generated </w:t>
-      </w:r>
-      <w:r>
-        <w:rPr>
-          <w:lang w:val="en-US"/>
-        </w:rPr>
-        <w:t>and</w:t>
-      </w:r>
-      <w:r>
-        <w:rPr>
-          <w:lang w:val="en-US"/>
-        </w:rPr>
-        <w:t xml:space="preserve"> using information</w:t>
-      </w:r>
-      <w:r>
-        <w:rPr>
-          <w:lang w:val="en-US"/>
-        </w:rPr>
-        <w:t xml:space="preserve"> from the roads, blocks and districts for its generation. This is what w</w:t>
-      </w:r>
-      <w:r>
-        <w:rPr>
-          <w:lang w:val="en-US"/>
-        </w:rPr>
-        <w:t>e refer to as Hierarchical PCG.</w:t>
-      </w:r>
-    </w:p>
-    <w:p>
-      <w:pPr>
-        <w:jc w:val="center"/>
-        <w:rPr>
-          <w:i/>
-          <w:szCs w:val="24"/>
-          <w:lang w:val="en-US"/>
-        </w:rPr>
-      </w:pPr>
-      <w:r>
-        <w:rPr>
-          <w:noProof/>
-          <w:szCs w:val="24"/>
-          <w:lang w:eastAsia="sv-SE"/>
-        </w:rPr>
-        <w:drawing>
-          <wp:inline distT="0" distB="0" distL="0" distR="0" wp14:anchorId="2D43133F" wp14:editId="11C86C70">
-            <wp:extent cx="2571750" cy="2571750"/>
-            <wp:effectExtent l="0" t="0" r="0" b="0"/>
-            <wp:docPr id="3" name="Bildobjekt 3"/>
-            <wp:cNvGraphicFramePr>
-              <a:graphicFrameLocks xmlns:a="http://schemas.openxmlformats.org/drawingml/2006/main" noChangeAspect="1"/>
-            </wp:cNvGraphicFramePr>
-            <a:graphic xmlns:a="http://schemas.openxmlformats.org/drawingml/2006/main">
-              <a:graphicData uri="http://schemas.openxmlformats.org/drawingml/2006/picture">
-                <pic:pic xmlns:pic="http://schemas.openxmlformats.org/drawingml/2006/picture">
-                  <pic:nvPicPr>
-                    <pic:cNvPr id="3" name="pcgPipeline.jpg"/>
-                    <pic:cNvPicPr/>
-                  </pic:nvPicPr>
-                  <pic:blipFill>
-                    <a:blip r:embed="rId6">
-                      <a:extLst>
-                        <a:ext uri="{28A0092B-C50C-407E-A947-70E740481C1C}">
-                          <a14:useLocalDpi xmlns:a14="http://schemas.microsoft.com/office/drawing/2010/main" val="0"/>
-                        </a:ext>
-                      </a:extLst>
-                    </a:blip>
-                    <a:stretch>
-                      <a:fillRect/>
-                    </a:stretch>
-                  </pic:blipFill>
-                  <pic:spPr>
-                    <a:xfrm>
-                      <a:off x="0" y="0"/>
-                      <a:ext cx="2571750" cy="2571750"/>
-                    </a:xfrm>
-                    <a:prstGeom prst="rect">
-                      <a:avLst/>
-                    </a:prstGeom>
-                  </pic:spPr>
-                </pic:pic>
-              </a:graphicData>
-            </a:graphic>
-          </wp:inline>
-        </w:drawing>
-      </w:r>
-      <w:r>
-        <w:rPr>
-          <w:szCs w:val="24"/>
-          <w:lang w:val="en-US"/>
-        </w:rPr>
-        <w:br/>
-      </w:r>
-      <w:r>
-        <w:rPr>
-          <w:i/>
-          <w:szCs w:val="24"/>
-          <w:lang w:val="en-US"/>
-        </w:rPr>
-        <w:t>Figure 1: Hierarchical</w:t>
-      </w:r>
-      <w:r>
-        <w:rPr>
-          <w:i/>
-          <w:szCs w:val="24"/>
-          <w:lang w:val="en-US"/>
-        </w:rPr>
-        <w:t xml:space="preserve"> PCG</w:t>
-      </w:r>
-      <w:r>
-        <w:rPr>
-          <w:i/>
-          <w:szCs w:val="24"/>
-          <w:lang w:val="en-US"/>
-        </w:rPr>
-        <w:t xml:space="preserve"> through the pipeline</w:t>
-      </w:r>
-      <w:r>
-        <w:rPr>
-          <w:i/>
-          <w:szCs w:val="24"/>
-          <w:lang w:val="en-US"/>
-        </w:rPr>
-        <w:t xml:space="preserve"> planned to use in implementation</w:t>
+          <w:color w:val="FF0000"/>
+          <w:lang w:val="en-US"/>
+        </w:rPr>
+        <w:t xml:space="preserve"> top-down.</w:t>
       </w:r>
     </w:p>
     <w:p>
@@ -1789,6 +1642,7 @@
           <w:szCs w:val="40"/>
           <w:lang w:val="en-US"/>
         </w:rPr>
+        <w:lastRenderedPageBreak/>
         <w:t>2</w:t>
       </w:r>
       <w:r>
@@ -1866,63 +1720,6 @@
     </w:p>
     <w:p>
       <w:pPr>
-        <w:pStyle w:val="Liststycke"/>
-        <w:numPr>
-          <w:ilvl w:val="0"/>
-          <w:numId w:val="1"/>
-        </w:numPr>
-        <w:rPr>
-          <w:szCs w:val="24"/>
-        </w:rPr>
-      </w:pPr>
-    </w:p>
-    <w:p>
-      <w:pPr>
-        <w:pStyle w:val="Rubrik2"/>
-        <w:rPr>
-          <w:lang w:val="en-US"/>
-        </w:rPr>
-      </w:pPr>
-      <w:r>
-        <w:rPr>
-          <w:lang w:val="en-US"/>
-        </w:rPr>
-        <w:t>2.1 Qualities</w:t>
-      </w:r>
-    </w:p>
-    <w:p>
-      <w:pPr>
-        <w:rPr>
-          <w:lang w:val="en-US"/>
-        </w:rPr>
-      </w:pPr>
-      <w:r>
-        <w:rPr>
-          <w:lang w:val="en-US"/>
-        </w:rPr>
-        <w:t>The city generation should be viable</w:t>
-      </w:r>
-      <w:r>
-        <w:rPr>
-          <w:lang w:val="en-US"/>
-        </w:rPr>
-        <w:t xml:space="preserve"> to use</w:t>
-      </w:r>
-      <w:r>
-        <w:rPr>
-          <w:lang w:val="en-US"/>
-        </w:rPr>
-        <w:t xml:space="preserve"> in an</w:t>
-      </w:r>
-      <w:r>
-        <w:rPr>
-          <w:lang w:val="en-US"/>
-        </w:rPr>
-        <w:t xml:space="preserve"> online setting such as a game.</w:t>
-      </w:r>
-    </w:p>
-    <w:p>
-      <w:pPr>
         <w:rPr>
           <w:rFonts w:asciiTheme="majorHAnsi" w:hAnsiTheme="majorHAnsi"/>
           <w:b/>
@@ -1970,23 +1767,7 @@
           <w:szCs w:val="24"/>
           <w:lang w:val="en-US"/>
         </w:rPr>
-        <w:t xml:space="preserve">Can PCG techniques be combined in a hierarchical manner to procedurally generate a city that is viable in games </w:t>
-      </w:r>
-      <w:proofErr w:type="gramStart"/>
-      <w:r>
-        <w:rPr>
-          <w:szCs w:val="24"/>
-          <w:lang w:val="en-US"/>
-        </w:rPr>
-        <w:t>according to</w:t>
-      </w:r>
-      <w:proofErr w:type="gramEnd"/>
-      <w:r>
-        <w:rPr>
-          <w:szCs w:val="24"/>
-          <w:lang w:val="en-US"/>
-        </w:rPr>
-        <w:t xml:space="preserve"> set constraints a real-time application such as games have?</w:t>
+        <w:t>Can PCG techniques be combined in a hierarchical manner to procedurally generate a city that is viable in games according to set constraints a real-time application such as games have?</w:t>
       </w:r>
       <w:r>
         <w:rPr>
@@ -2238,7 +2019,6 @@
           <w:szCs w:val="24"/>
           <w:lang w:val="en-US"/>
         </w:rPr>
-        <w:lastRenderedPageBreak/>
         <w:t>Do not i</w:t>
       </w:r>
       <w:r>
@@ -2293,31 +2073,69 @@
         </w:rPr>
         <w:t xml:space="preserve"> </w:t>
       </w:r>
+      <w:proofErr w:type="spellStart"/>
       <w:r>
         <w:rPr>
           <w:color w:val="FF0000"/>
-          <w:lang w:val="en-US"/>
-        </w:rPr>
-        <w:t>District, block house</w:t>
-      </w:r>
+        </w:rPr>
+        <w:t>District</w:t>
+      </w:r>
+      <w:proofErr w:type="spellEnd"/>
       <w:r>
         <w:rPr>
           <w:color w:val="FF0000"/>
-          <w:lang w:val="en-US"/>
+        </w:rPr>
+        <w:t>, block house</w:t>
+      </w:r>
+      <w:r>
+        <w:rPr>
+          <w:color w:val="FF0000"/>
         </w:rPr>
         <w:t>.</w:t>
       </w:r>
       <w:r>
         <w:rPr>
           <w:color w:val="FF0000"/>
-          <w:lang w:val="en-US"/>
-        </w:rPr>
-        <w:t xml:space="preserve"> 3D, flat ground, square city,</w:t>
-      </w:r>
+        </w:rPr>
+        <w:t xml:space="preserve"> 3D, flat </w:t>
+      </w:r>
+      <w:proofErr w:type="spellStart"/>
       <w:r>
         <w:rPr>
           <w:color w:val="FF0000"/>
-          <w:lang w:val="en-US"/>
+        </w:rPr>
+        <w:t>ground</w:t>
+      </w:r>
+      <w:proofErr w:type="spellEnd"/>
+      <w:r>
+        <w:rPr>
+          <w:color w:val="FF0000"/>
+        </w:rPr>
+        <w:t xml:space="preserve">, </w:t>
+      </w:r>
+      <w:proofErr w:type="spellStart"/>
+      <w:r>
+        <w:rPr>
+          <w:color w:val="FF0000"/>
+        </w:rPr>
+        <w:t>square</w:t>
+      </w:r>
+      <w:proofErr w:type="spellEnd"/>
+      <w:r>
+        <w:rPr>
+          <w:color w:val="FF0000"/>
+        </w:rPr>
+        <w:t xml:space="preserve"> city,</w:t>
+      </w:r>
+      <w:r>
+        <w:rPr>
+          <w:color w:val="FF0000"/>
+        </w:rPr>
+        <w:t xml:space="preserve"> Bilder för att visa stuff?</w:t>
+      </w:r>
+      <w:r>
+        <w:rPr>
+          <w:color w:val="FF0000"/>
         </w:rPr>
         <w:t xml:space="preserve"> </w:t>
       </w:r>
@@ -2325,15 +2143,13 @@
       <w:r>
         <w:rPr>
           <w:color w:val="FF0000"/>
-          <w:lang w:val="en-US"/>
-        </w:rPr>
-        <w:t>Bilder</w:t>
+        </w:rPr>
+        <w:t>Perlin</w:t>
       </w:r>
       <w:proofErr w:type="spellEnd"/>
       <w:r>
         <w:rPr>
           <w:color w:val="FF0000"/>
-          <w:lang w:val="en-US"/>
         </w:rPr>
         <w:t xml:space="preserve"> </w:t>
       </w:r>
@@ -2341,141 +2157,19 @@
       <w:r>
         <w:rPr>
           <w:color w:val="FF0000"/>
-          <w:lang w:val="en-US"/>
-        </w:rPr>
-        <w:t>för</w:t>
+        </w:rPr>
+        <w:t>noise</w:t>
       </w:r>
       <w:proofErr w:type="spellEnd"/>
       <w:r>
         <w:rPr>
           <w:color w:val="FF0000"/>
-          <w:lang w:val="en-US"/>
-        </w:rPr>
-        <w:t xml:space="preserve"> </w:t>
-      </w:r>
-      <w:proofErr w:type="spellStart"/>
+        </w:rPr>
+        <w:t xml:space="preserve"> för allting. Visa ordningen det genereras.</w:t>
+      </w:r>
       <w:r>
         <w:rPr>
           <w:color w:val="FF0000"/>
-          <w:lang w:val="en-US"/>
-        </w:rPr>
-        <w:t>att</w:t>
-      </w:r>
-      <w:proofErr w:type="spellEnd"/>
-      <w:r>
-        <w:rPr>
-          <w:color w:val="FF0000"/>
-          <w:lang w:val="en-US"/>
-        </w:rPr>
-        <w:t xml:space="preserve"> visa stuff?</w:t>
-      </w:r>
-      <w:r>
-        <w:rPr>
-          <w:color w:val="FF0000"/>
-          <w:lang w:val="en-US"/>
-        </w:rPr>
-        <w:t xml:space="preserve"> </w:t>
-      </w:r>
-      <w:proofErr w:type="spellStart"/>
-      <w:r>
-        <w:rPr>
-          <w:color w:val="FF0000"/>
-          <w:lang w:val="en-US"/>
-        </w:rPr>
-        <w:t>Perlin</w:t>
-      </w:r>
-      <w:proofErr w:type="spellEnd"/>
-      <w:r>
-        <w:rPr>
-          <w:color w:val="FF0000"/>
-          <w:lang w:val="en-US"/>
-        </w:rPr>
-        <w:t xml:space="preserve"> noise </w:t>
-      </w:r>
-      <w:proofErr w:type="spellStart"/>
-      <w:r>
-        <w:rPr>
-          <w:color w:val="FF0000"/>
-          <w:lang w:val="en-US"/>
-        </w:rPr>
-        <w:t>för</w:t>
-      </w:r>
-      <w:proofErr w:type="spellEnd"/>
-      <w:r>
-        <w:rPr>
-          <w:color w:val="FF0000"/>
-          <w:lang w:val="en-US"/>
-        </w:rPr>
-        <w:t xml:space="preserve"> </w:t>
-      </w:r>
-      <w:proofErr w:type="spellStart"/>
-      <w:r>
-        <w:rPr>
-          <w:color w:val="FF0000"/>
-          <w:lang w:val="en-US"/>
-        </w:rPr>
-        <w:t>allting</w:t>
-      </w:r>
-      <w:proofErr w:type="spellEnd"/>
-      <w:r>
-        <w:rPr>
-          <w:color w:val="FF0000"/>
-          <w:lang w:val="en-US"/>
-        </w:rPr>
-        <w:t xml:space="preserve">. Visa </w:t>
-      </w:r>
-      <w:proofErr w:type="spellStart"/>
-      <w:r>
-        <w:rPr>
-          <w:color w:val="FF0000"/>
-          <w:lang w:val="en-US"/>
-        </w:rPr>
-        <w:t>ordningen</w:t>
-      </w:r>
-      <w:proofErr w:type="spellEnd"/>
-      <w:r>
-        <w:rPr>
-          <w:color w:val="FF0000"/>
-          <w:lang w:val="en-US"/>
-        </w:rPr>
-        <w:t xml:space="preserve"> </w:t>
-      </w:r>
-      <w:proofErr w:type="spellStart"/>
-      <w:r>
-        <w:rPr>
-          <w:color w:val="FF0000"/>
-          <w:lang w:val="en-US"/>
-        </w:rPr>
-        <w:t>det</w:t>
-      </w:r>
-      <w:proofErr w:type="spellEnd"/>
-      <w:r>
-        <w:rPr>
-          <w:color w:val="FF0000"/>
-          <w:lang w:val="en-US"/>
-        </w:rPr>
-        <w:t xml:space="preserve"> </w:t>
-      </w:r>
-      <w:proofErr w:type="spellStart"/>
-      <w:r>
-        <w:rPr>
-          <w:color w:val="FF0000"/>
-          <w:lang w:val="en-US"/>
-        </w:rPr>
-        <w:t>genereras</w:t>
-      </w:r>
-      <w:proofErr w:type="spellEnd"/>
-      <w:r>
-        <w:rPr>
-          <w:color w:val="FF0000"/>
-          <w:lang w:val="en-US"/>
-        </w:rPr>
-        <w:t>.</w:t>
-      </w:r>
-      <w:r>
-        <w:rPr>
-          <w:color w:val="FF0000"/>
-          <w:lang w:val="en-US"/>
         </w:rPr>
         <w:br/>
       </w:r>
@@ -2504,7 +2198,7 @@
           <w:noProof/>
           <w:color w:val="FF0000"/>
         </w:rPr>
-        <w:t xml:space="preserve"> </w:t>
+        <w:t xml:space="preserve"> Real-time procedural generation of `pseudo infinite' cities” ELLER NÅGOT FÖR ATT FÅ SKITEN LITE MER INTRESSENT ÄN FYRKANTER I OLIKA HÖJDER? </w:t>
       </w:r>
       <w:r>
         <w:rPr>
@@ -2513,24 +2207,6 @@
           <w:noProof/>
           <w:color w:val="FF0000"/>
         </w:rPr>
-        <w:t>Real-time procedural generation of `pseudo infinite' cities</w:t>
-      </w:r>
-      <w:r>
-        <w:rPr>
-          <w:i/>
-          <w:iCs/>
-          <w:noProof/>
-          <w:color w:val="FF0000"/>
-        </w:rPr>
-        <w:t xml:space="preserve">” ELLER NÅGOT FÖR ATT FÅ SKITEN LITE MER INTRESSENT ÄN FYRKANTER I OLIKA HÖJDER? </w:t>
-      </w:r>
-      <w:r>
-        <w:rPr>
-          <w:i/>
-          <w:iCs/>
-          <w:noProof/>
-          <w:color w:val="FF0000"/>
-        </w:rPr>
         <w:t>Om husen ser förjävliga ut kommer alla svara på enkäten att staden är dålig, men det är ju valid resultat det med.</w:t>
       </w:r>
     </w:p>
@@ -2596,95 +2272,8 @@
         </w:rPr>
         <w:t xml:space="preserve"> will be used for the user interface. The user interface is connected to the core PCG and rendering application through an interface. The user interface will modify all the previous mentioned parameters and control what the core application is generating.</w:t>
       </w:r>
-    </w:p>
-    <w:p>
-      <w:pPr>
-        <w:jc w:val="center"/>
-        <w:rPr>
-          <w:i/>
-          <w:lang w:val="en-US"/>
-        </w:rPr>
-      </w:pPr>
-      <w:r>
-        <w:rPr>
-          <w:noProof/>
-          <w:lang w:eastAsia="sv-SE"/>
-        </w:rPr>
-        <w:drawing>
-          <wp:inline distT="0" distB="0" distL="0" distR="0" wp14:anchorId="6986D9F8" wp14:editId="380E8496">
-            <wp:extent cx="4157523" cy="3033868"/>
-            <wp:effectExtent l="0" t="0" r="0" b="0"/>
-            <wp:docPr id="2" name="Bildobjekt 2"/>
-            <wp:cNvGraphicFramePr>
-              <a:graphicFrameLocks xmlns:a="http://schemas.openxmlformats.org/drawingml/2006/main" noChangeAspect="1"/>
-            </wp:cNvGraphicFramePr>
-            <a:graphic xmlns:a="http://schemas.openxmlformats.org/drawingml/2006/main">
-              <a:graphicData uri="http://schemas.openxmlformats.org/drawingml/2006/picture">
-                <pic:pic xmlns:pic="http://schemas.openxmlformats.org/drawingml/2006/picture">
-                  <pic:nvPicPr>
-                    <pic:cNvPr id="2" name="Namnlös2.png"/>
-                    <pic:cNvPicPr/>
-                  </pic:nvPicPr>
-                  <pic:blipFill>
-                    <a:blip r:embed="rId7">
-                      <a:extLst>
-                        <a:ext uri="{28A0092B-C50C-407E-A947-70E740481C1C}">
-                          <a14:useLocalDpi xmlns:a14="http://schemas.microsoft.com/office/drawing/2010/main" val="0"/>
-                        </a:ext>
-                      </a:extLst>
-                    </a:blip>
-                    <a:stretch>
-                      <a:fillRect/>
-                    </a:stretch>
-                  </pic:blipFill>
-                  <pic:spPr>
-                    <a:xfrm>
-                      <a:off x="0" y="0"/>
-                      <a:ext cx="4157523" cy="3033868"/>
-                    </a:xfrm>
-                    <a:prstGeom prst="rect">
-                      <a:avLst/>
-                    </a:prstGeom>
-                  </pic:spPr>
-                </pic:pic>
-              </a:graphicData>
-            </a:graphic>
-          </wp:inline>
-        </w:drawing>
-      </w:r>
-      <w:r>
-        <w:rPr>
-          <w:lang w:val="en-US"/>
-        </w:rPr>
-        <w:br/>
-      </w:r>
-      <w:r>
-        <w:rPr>
-          <w:i/>
-          <w:lang w:val="en-US"/>
-        </w:rPr>
-        <w:t xml:space="preserve">Figure </w:t>
-      </w:r>
-      <w:r>
-        <w:rPr>
-          <w:i/>
-          <w:lang w:val="en-US"/>
-        </w:rPr>
-        <w:t>2</w:t>
-      </w:r>
-      <w:r>
-        <w:rPr>
-          <w:i/>
-          <w:lang w:val="en-US"/>
-        </w:rPr>
-        <w:t>: Rendering pipeline and input from user interface</w:t>
-      </w:r>
-      <w:r>
-        <w:rPr>
-          <w:lang w:val="en-US"/>
-        </w:rPr>
-        <w:t xml:space="preserve"> </w:t>
-      </w:r>
+      <w:bookmarkStart w:id="0" w:name="_GoBack"/>
+      <w:bookmarkEnd w:id="0"/>
     </w:p>
     <w:p>
       <w:pPr>
@@ -2835,7 +2424,7 @@
                     <pic:cNvPicPr/>
                   </pic:nvPicPr>
                   <pic:blipFill rotWithShape="1">
-                    <a:blip r:embed="rId8">
+                    <a:blip r:embed="rId6">
                       <a:extLst>
                         <a:ext uri="{28A0092B-C50C-407E-A947-70E740481C1C}">
                           <a14:useLocalDpi xmlns:a14="http://schemas.microsoft.com/office/drawing/2010/main" val="0"/>
@@ -3644,11 +3233,12 @@
               </w:rPr>
               <w:t xml:space="preserve">Only implement the most </w:t>
             </w:r>
-            <w:proofErr w:type="spellStart"/>
             <w:r>
+              <w:rPr>
+                <w:lang w:val="en-US"/>
+              </w:rPr>
               <w:t>crucial</w:t>
             </w:r>
-            <w:proofErr w:type="spellEnd"/>
             <w:r>
               <w:rPr>
                 <w:lang w:val="en-US"/>
@@ -5150,7 +4740,7 @@
 </file>
 
 <file path=word/numbering.xml><?xml version="1.0" encoding="utf-8"?>
-<w:numbering xmlns:wpc="http://schemas.microsoft.com/office/word/2010/wordprocessingCanvas" xmlns:cx="http://schemas.microsoft.com/office/drawing/2014/chartex" xmlns:cx1="http://schemas.microsoft.com/office/drawing/2015/9/8/chartex" xmlns:cx2="http://schemas.microsoft.com/office/drawing/2015/10/21/chartex" xmlns:cx3="http://schemas.microsoft.com/office/drawing/2016/5/9/chartex" xmlns:cx4="http://schemas.microsoft.com/office/drawing/2016/5/10/chartex" xmlns:cx5="http://schemas.microsoft.com/office/drawing/2016/5/11/chartex" xmlns:mc="http://schemas.openxmlformats.org/markup-compatibility/2006" xmlns:o="urn:schemas-microsoft-com:office:office" xmlns:r="http://schemas.openxmlformats.org/officeDocument/2006/relationships" xmlns:m="http://schemas.openxmlformats.org/officeDocument/2006/math" xmlns:v="urn:schemas-microsoft-com:vml" xmlns:wp14="http://schemas.microsoft.com/office/word/2010/wordprocessingDrawing" xmlns:wp="http://schemas.openxmlformats.org/drawingml/2006/wordprocessingDrawing" xmlns:w10="urn:schemas-microsoft-com:office:word" xmlns:w="http://schemas.openxmlformats.org/wordprocessingml/2006/main" xmlns:w14="http://schemas.microsoft.com/office/word/2010/wordml" xmlns:w15="http://schemas.microsoft.com/office/word/2012/wordml" xmlns:w16se="http://schemas.microsoft.com/office/word/2015/wordml/symex" xmlns:wpg="http://schemas.microsoft.com/office/word/2010/wordprocessingGroup" xmlns:wpi="http://schemas.microsoft.com/office/word/2010/wordprocessingInk" xmlns:wne="http://schemas.microsoft.com/office/word/2006/wordml" xmlns:wps="http://schemas.microsoft.com/office/word/2010/wordprocessingShape" mc:Ignorable="w14 w15 w16se wp14">
+<w:numbering xmlns:wpc="http://schemas.microsoft.com/office/word/2010/wordprocessingCanvas" xmlns:cx="http://schemas.microsoft.com/office/drawing/2014/chartex" xmlns:cx1="http://schemas.microsoft.com/office/drawing/2015/9/8/chartex" xmlns:cx2="http://schemas.microsoft.com/office/drawing/2015/10/21/chartex" xmlns:cx3="http://schemas.microsoft.com/office/drawing/2016/5/9/chartex" xmlns:cx4="http://schemas.microsoft.com/office/drawing/2016/5/10/chartex" xmlns:cx5="http://schemas.microsoft.com/office/drawing/2016/5/11/chartex" xmlns:cx6="http://schemas.microsoft.com/office/drawing/2016/5/12/chartex" xmlns:cx7="http://schemas.microsoft.com/office/drawing/2016/5/13/chartex" xmlns:cx8="http://schemas.microsoft.com/office/drawing/2016/5/14/chartex" xmlns:mc="http://schemas.openxmlformats.org/markup-compatibility/2006" xmlns:o="urn:schemas-microsoft-com:office:office" xmlns:r="http://schemas.openxmlformats.org/officeDocument/2006/relationships" xmlns:m="http://schemas.openxmlformats.org/officeDocument/2006/math" xmlns:v="urn:schemas-microsoft-com:vml" xmlns:wp14="http://schemas.microsoft.com/office/word/2010/wordprocessingDrawing" xmlns:wp="http://schemas.openxmlformats.org/drawingml/2006/wordprocessingDrawing" xmlns:w10="urn:schemas-microsoft-com:office:word" xmlns:w="http://schemas.openxmlformats.org/wordprocessingml/2006/main" xmlns:w14="http://schemas.microsoft.com/office/word/2010/wordml" xmlns:w15="http://schemas.microsoft.com/office/word/2012/wordml" xmlns:w16se="http://schemas.microsoft.com/office/word/2015/wordml/symex" xmlns:wpg="http://schemas.microsoft.com/office/word/2010/wordprocessingGroup" xmlns:wpi="http://schemas.microsoft.com/office/word/2010/wordprocessingInk" xmlns:wne="http://schemas.microsoft.com/office/word/2006/wordml" xmlns:wps="http://schemas.microsoft.com/office/word/2010/wordprocessingShape" mc:Ignorable="w14 w15 w16se wp14">
   <w:abstractNum w:abstractNumId="0" w15:restartNumberingAfterBreak="0">
     <w:nsid w:val="2C3B1B1B"/>
     <w:multiLevelType w:val="multilevel"/>
@@ -7278,7 +6868,7 @@
 </file>
 
 <file path=customXml/itemProps1.xml><?xml version="1.0" encoding="utf-8"?>
-<ds:datastoreItem xmlns:ds="http://schemas.openxmlformats.org/officeDocument/2006/customXml" ds:itemID="{F982E15D-09BA-43DE-BDC0-B1D1F9B40EAF}">
+<ds:datastoreItem xmlns:ds="http://schemas.openxmlformats.org/officeDocument/2006/customXml" ds:itemID="{9ADC2E56-22A8-4E58-A837-F7BCF2AE2099}">
   <ds:schemaRefs>
     <ds:schemaRef ds:uri="http://schemas.openxmlformats.org/officeDocument/2006/bibliography"/>
   </ds:schemaRefs>

</xml_diff>

<commit_message>
Project Plan - Lade till lite kommentarer.
</commit_message>
<xml_diff>
--- a/Project Plan - NEW.docx
+++ b/Project Plan - NEW.docx
@@ -1218,6 +1218,49 @@
         </w:rPr>
         <w:t>.</w:t>
       </w:r>
+      <w:r>
+        <w:rPr>
+          <w:szCs w:val="24"/>
+          <w:lang w:val="en-US"/>
+        </w:rPr>
+        <w:t xml:space="preserve"> </w:t>
+      </w:r>
+      <w:proofErr w:type="spellStart"/>
+      <w:r>
+        <w:rPr>
+          <w:color w:val="FF0000"/>
+          <w:szCs w:val="24"/>
+          <w:lang w:val="en-US"/>
+        </w:rPr>
+        <w:t>Nämn</w:t>
+      </w:r>
+      <w:proofErr w:type="spellEnd"/>
+      <w:r>
+        <w:rPr>
+          <w:color w:val="FF0000"/>
+          <w:szCs w:val="24"/>
+          <w:lang w:val="en-US"/>
+        </w:rPr>
+        <w:t xml:space="preserve"> </w:t>
+      </w:r>
+      <w:proofErr w:type="spellStart"/>
+      <w:r>
+        <w:rPr>
+          <w:color w:val="FF0000"/>
+          <w:szCs w:val="24"/>
+          <w:lang w:val="en-US"/>
+        </w:rPr>
+        <w:t>Perlin</w:t>
+      </w:r>
+      <w:proofErr w:type="spellEnd"/>
+      <w:r>
+        <w:rPr>
+          <w:color w:val="FF0000"/>
+          <w:szCs w:val="24"/>
+          <w:lang w:val="en-US"/>
+        </w:rPr>
+        <w:t xml:space="preserve"> noise.</w:t>
+      </w:r>
     </w:p>
     <w:p>
       <w:pPr>
@@ -1289,8 +1332,8 @@
     <w:p>
       <w:pPr>
         <w:rPr>
-          <w:szCs w:val="24"/>
-          <w:lang w:val="en-US"/>
+          <w:color w:val="FF0000"/>
+          <w:szCs w:val="24"/>
         </w:rPr>
       </w:pPr>
       <w:r>
@@ -1425,6 +1468,79 @@
         </w:rPr>
         <w:t xml:space="preserve">. </w:t>
       </w:r>
+      <w:r>
+        <w:rPr>
+          <w:color w:val="FF0000"/>
+          <w:szCs w:val="24"/>
+        </w:rPr>
+        <w:t xml:space="preserve">Argumentera för varför vi valde </w:t>
+      </w:r>
+      <w:proofErr w:type="spellStart"/>
+      <w:r>
+        <w:rPr>
+          <w:color w:val="FF0000"/>
+          <w:szCs w:val="24"/>
+        </w:rPr>
+        <w:t>Perlin</w:t>
+      </w:r>
+      <w:proofErr w:type="spellEnd"/>
+      <w:r>
+        <w:rPr>
+          <w:color w:val="FF0000"/>
+          <w:szCs w:val="24"/>
+        </w:rPr>
+        <w:t xml:space="preserve"> </w:t>
+      </w:r>
+      <w:proofErr w:type="spellStart"/>
+      <w:r>
+        <w:rPr>
+          <w:color w:val="FF0000"/>
+          <w:szCs w:val="24"/>
+        </w:rPr>
+        <w:t>noise</w:t>
+      </w:r>
+      <w:proofErr w:type="spellEnd"/>
+      <w:r>
+        <w:rPr>
+          <w:color w:val="FF0000"/>
+          <w:szCs w:val="24"/>
+        </w:rPr>
+        <w:t xml:space="preserve"> (</w:t>
+      </w:r>
+      <w:proofErr w:type="spellStart"/>
+      <w:r>
+        <w:rPr>
+          <w:color w:val="FF0000"/>
+          <w:szCs w:val="24"/>
+        </w:rPr>
+        <w:t>time</w:t>
+      </w:r>
+      <w:proofErr w:type="spellEnd"/>
+      <w:r>
+        <w:rPr>
+          <w:color w:val="FF0000"/>
+          <w:szCs w:val="24"/>
+        </w:rPr>
+        <w:t xml:space="preserve"> </w:t>
+      </w:r>
+      <w:proofErr w:type="spellStart"/>
+      <w:r>
+        <w:rPr>
+          <w:color w:val="FF0000"/>
+          <w:szCs w:val="24"/>
+        </w:rPr>
+        <w:t>constraint</w:t>
+      </w:r>
+      <w:proofErr w:type="spellEnd"/>
+      <w:r>
+        <w:rPr>
+          <w:color w:val="FF0000"/>
+          <w:szCs w:val="24"/>
+        </w:rPr>
+        <w:t xml:space="preserve"> osv).</w:t>
+      </w:r>
+      <w:bookmarkStart w:id="0" w:name="_GoBack"/>
+      <w:bookmarkEnd w:id="0"/>
     </w:p>
     <w:p>
       <w:pPr>
@@ -1444,7 +1560,6 @@
       <w:pPr>
         <w:rPr>
           <w:color w:val="FF0000"/>
-          <w:lang w:val="en-US"/>
         </w:rPr>
       </w:pPr>
       <w:r>
@@ -1527,7 +1642,14 @@
         <w:rPr>
           <w:lang w:val="en-US"/>
         </w:rPr>
-        <w:t xml:space="preserve"> this the houses are generated </w:t>
+        <w:t xml:space="preserve"> this the houses are </w:t>
+      </w:r>
+      <w:r>
+        <w:rPr>
+          <w:lang w:val="en-US"/>
+        </w:rPr>
+        <w:lastRenderedPageBreak/>
+        <w:t xml:space="preserve">generated </w:t>
       </w:r>
       <w:r>
         <w:rPr>
@@ -1559,69 +1681,31 @@
         </w:rPr>
         <w:t xml:space="preserve"> </w:t>
       </w:r>
+      <w:r>
+        <w:rPr>
+          <w:color w:val="FF0000"/>
+        </w:rPr>
+        <w:t>Säg att det är top-down.</w:t>
+      </w:r>
+      <w:r>
+        <w:rPr>
+          <w:color w:val="FF0000"/>
+        </w:rPr>
+        <w:t xml:space="preserve"> Beskriv detta under </w:t>
+      </w:r>
       <w:proofErr w:type="spellStart"/>
       <w:r>
         <w:rPr>
           <w:color w:val="FF0000"/>
-          <w:lang w:val="en-US"/>
-        </w:rPr>
-        <w:t>Säg</w:t>
+        </w:rPr>
+        <w:t>Method</w:t>
       </w:r>
       <w:proofErr w:type="spellEnd"/>
       <w:r>
         <w:rPr>
           <w:color w:val="FF0000"/>
-          <w:lang w:val="en-US"/>
-        </w:rPr>
-        <w:t xml:space="preserve"> </w:t>
-      </w:r>
-      <w:proofErr w:type="spellStart"/>
-      <w:r>
-        <w:rPr>
-          <w:color w:val="FF0000"/>
-          <w:lang w:val="en-US"/>
-        </w:rPr>
-        <w:t>att</w:t>
-      </w:r>
-      <w:proofErr w:type="spellEnd"/>
-      <w:r>
-        <w:rPr>
-          <w:color w:val="FF0000"/>
-          <w:lang w:val="en-US"/>
-        </w:rPr>
-        <w:t xml:space="preserve"> </w:t>
-      </w:r>
-      <w:proofErr w:type="spellStart"/>
-      <w:r>
-        <w:rPr>
-          <w:color w:val="FF0000"/>
-          <w:lang w:val="en-US"/>
-        </w:rPr>
-        <w:t>det</w:t>
-      </w:r>
-      <w:proofErr w:type="spellEnd"/>
-      <w:r>
-        <w:rPr>
-          <w:color w:val="FF0000"/>
-          <w:lang w:val="en-US"/>
-        </w:rPr>
-        <w:t xml:space="preserve"> </w:t>
-      </w:r>
-      <w:proofErr w:type="spellStart"/>
-      <w:r>
-        <w:rPr>
-          <w:color w:val="FF0000"/>
-          <w:lang w:val="en-US"/>
-        </w:rPr>
-        <w:t>är</w:t>
-      </w:r>
-      <w:proofErr w:type="spellEnd"/>
-      <w:r>
-        <w:rPr>
-          <w:color w:val="FF0000"/>
-          <w:lang w:val="en-US"/>
-        </w:rPr>
-        <w:t xml:space="preserve"> top-down.</w:t>
+        </w:rPr>
+        <w:t>.</w:t>
       </w:r>
     </w:p>
     <w:p>
@@ -1642,7 +1726,6 @@
           <w:szCs w:val="40"/>
           <w:lang w:val="en-US"/>
         </w:rPr>
-        <w:lastRenderedPageBreak/>
         <w:t>2</w:t>
       </w:r>
       <w:r>
@@ -1665,26 +1748,6 @@
         </w:numPr>
         <w:rPr>
           <w:szCs w:val="24"/>
-          <w:lang w:val="en-US"/>
-        </w:rPr>
-      </w:pPr>
-      <w:r>
-        <w:rPr>
-          <w:szCs w:val="24"/>
-          <w:lang w:val="en-US"/>
-        </w:rPr>
-        <w:t>Collect relevant data for analysis to answer the research question.</w:t>
-      </w:r>
-    </w:p>
-    <w:p>
-      <w:pPr>
-        <w:pStyle w:val="Liststycke"/>
-        <w:numPr>
-          <w:ilvl w:val="0"/>
-          <w:numId w:val="1"/>
-        </w:numPr>
-        <w:rPr>
-          <w:szCs w:val="24"/>
         </w:rPr>
       </w:pPr>
       <w:r>
@@ -1784,6 +1847,14 @@
         </w:rPr>
         <w:t>ÄNDRA MIG?</w:t>
       </w:r>
+      <w:r>
+        <w:rPr>
+          <w:color w:val="FF0000"/>
+          <w:szCs w:val="24"/>
+          <w:lang w:val="en-US"/>
+        </w:rPr>
+        <w:t xml:space="preserve"> Yes!</w:t>
+      </w:r>
     </w:p>
     <w:p>
       <w:pPr>
@@ -2033,6 +2104,7 @@
       <w:pPr>
         <w:pStyle w:val="Rubrik2"/>
         <w:rPr>
+          <w:color w:val="FF0000"/>
           <w:lang w:val="en-US"/>
         </w:rPr>
       </w:pPr>
@@ -2052,7 +2124,19 @@
         <w:rPr>
           <w:lang w:val="en-US"/>
         </w:rPr>
-        <w:t>Early implementation plan</w:t>
+        <w:t>I</w:t>
+      </w:r>
+      <w:r>
+        <w:rPr>
+          <w:lang w:val="en-US"/>
+        </w:rPr>
+        <w:t>mplementation plan</w:t>
+      </w:r>
+      <w:r>
+        <w:rPr>
+          <w:lang w:val="en-US"/>
+        </w:rPr>
+        <w:t xml:space="preserve"> </w:t>
       </w:r>
     </w:p>
     <w:p>
@@ -2209,71 +2293,6 @@
         </w:rPr>
         <w:t>Om husen ser förjävliga ut kommer alla svara på enkäten att staden är dålig, men det är ju valid resultat det med.</w:t>
       </w:r>
-    </w:p>
-    <w:p>
-      <w:pPr>
-        <w:pStyle w:val="Rubrik3"/>
-        <w:rPr>
-          <w:lang w:val="en-US"/>
-        </w:rPr>
-      </w:pPr>
-      <w:r>
-        <w:rPr>
-          <w:lang w:val="en-US"/>
-        </w:rPr>
-        <w:t>4.2.4 Rendering pipeline and libraries</w:t>
-      </w:r>
-    </w:p>
-    <w:p>
-      <w:pPr>
-        <w:rPr>
-          <w:lang w:val="en-US"/>
-        </w:rPr>
-      </w:pPr>
-      <w:r>
-        <w:rPr>
-          <w:lang w:val="en-US"/>
-        </w:rPr>
-        <w:t>OpenGL</w:t>
-      </w:r>
-      <w:r>
-        <w:rPr>
-          <w:lang w:val="en-US"/>
-        </w:rPr>
-        <w:t>[21]</w:t>
-      </w:r>
-      <w:r>
-        <w:rPr>
-          <w:lang w:val="en-US"/>
-        </w:rPr>
-        <w:t xml:space="preserve"> will be used to render the city</w:t>
-      </w:r>
-      <w:r>
-        <w:rPr>
-          <w:lang w:val="en-US"/>
-        </w:rPr>
-        <w:t xml:space="preserve"> and GLM [16] for 3D math</w:t>
-      </w:r>
-      <w:r>
-        <w:rPr>
-          <w:lang w:val="en-US"/>
-        </w:rPr>
-        <w:t>. QT</w:t>
-      </w:r>
-      <w:r>
-        <w:rPr>
-          <w:lang w:val="en-US"/>
-        </w:rPr>
-        <w:t xml:space="preserve"> [15]</w:t>
-      </w:r>
-      <w:r>
-        <w:rPr>
-          <w:lang w:val="en-US"/>
-        </w:rPr>
-        <w:t xml:space="preserve"> will be used for the user interface. The user interface is connected to the core PCG and rendering application through an interface. The user interface will modify all the previous mentioned parameters and control what the core application is generating.</w:t>
-      </w:r>
-      <w:bookmarkStart w:id="0" w:name="_GoBack"/>
-      <w:bookmarkEnd w:id="0"/>
     </w:p>
     <w:p>
       <w:pPr>
@@ -6868,7 +6887,7 @@
 </file>
 
 <file path=customXml/itemProps1.xml><?xml version="1.0" encoding="utf-8"?>
-<ds:datastoreItem xmlns:ds="http://schemas.openxmlformats.org/officeDocument/2006/customXml" ds:itemID="{9ADC2E56-22A8-4E58-A837-F7BCF2AE2099}">
+<ds:datastoreItem xmlns:ds="http://schemas.openxmlformats.org/officeDocument/2006/customXml" ds:itemID="{ED2F6544-DF9A-48FB-B3A2-A5DEDD123D29}">
   <ds:schemaRefs>
     <ds:schemaRef ds:uri="http://schemas.openxmlformats.org/officeDocument/2006/bibliography"/>
   </ds:schemaRefs>

</xml_diff>